<commit_message>
Finalized diagrams, working report including diagram
</commit_message>
<xml_diff>
--- a/Report2.docx
+++ b/Report2.docx
@@ -61,7 +61,7 @@
           <w:sz w:val="24"/>
           <w:szCs w:val="24"/>
         </w:rPr>
-        <w:t xml:space="preserve">Daniel </w:t>
+        <w:t xml:space="preserve">Daniel Kostecki, </w:t>
       </w:r>
       <w:proofErr w:type="spellStart"/>
       <w:r>
@@ -70,7 +70,7 @@
           <w:sz w:val="24"/>
           <w:szCs w:val="24"/>
         </w:rPr>
-        <w:t>Kostecki</w:t>
+        <w:t>Thi</w:t>
       </w:r>
       <w:proofErr w:type="spellEnd"/>
       <w:r>
@@ -79,7 +79,7 @@
           <w:sz w:val="24"/>
           <w:szCs w:val="24"/>
         </w:rPr>
-        <w:t xml:space="preserve">, </w:t>
+        <w:t xml:space="preserve"> Nguyen, and Sonia </w:t>
       </w:r>
       <w:proofErr w:type="spellStart"/>
       <w:r>
@@ -88,7 +88,7 @@
           <w:sz w:val="24"/>
           <w:szCs w:val="24"/>
         </w:rPr>
-        <w:t>Thi</w:t>
+        <w:t>Leonato</w:t>
       </w:r>
       <w:proofErr w:type="spellEnd"/>
       <w:r>
@@ -97,8 +97,18 @@
           <w:sz w:val="24"/>
           <w:szCs w:val="24"/>
         </w:rPr>
-        <w:t xml:space="preserve"> Nguyen, and Sonia Leonato Soiras</w:t>
-      </w:r>
+        <w:t xml:space="preserve"> </w:t>
+      </w:r>
+      <w:proofErr w:type="spellStart"/>
+      <w:r>
+        <w:rPr>
+          <w:rFonts w:ascii="Times New Roman" w:hAnsi="Times New Roman" w:cs="Times New Roman"/>
+          <w:sz w:val="24"/>
+          <w:szCs w:val="24"/>
+        </w:rPr>
+        <w:t>Soiras</w:t>
+      </w:r>
+      <w:proofErr w:type="spellEnd"/>
     </w:p>
     <w:p>
       <w:pPr>
@@ -109,6 +119,26 @@
           <w:szCs w:val="24"/>
         </w:rPr>
       </w:pPr>
+      <w:r>
+        <w:rPr>
+          <w:rFonts w:ascii="Times New Roman" w:hAnsi="Times New Roman" w:cs="Times New Roman"/>
+          <w:b/>
+          <w:sz w:val="24"/>
+          <w:szCs w:val="24"/>
+          <w:u w:val="single"/>
+        </w:rPr>
+        <w:t>Tasks</w:t>
+      </w:r>
+      <w:r>
+        <w:rPr>
+          <w:rFonts w:ascii="Times New Roman" w:hAnsi="Times New Roman" w:cs="Times New Roman"/>
+          <w:b/>
+          <w:sz w:val="24"/>
+          <w:szCs w:val="24"/>
+          <w:u w:val="single"/>
+        </w:rPr>
+        <w:t>:</w:t>
+      </w:r>
     </w:p>
     <w:p>
       <w:pPr>
@@ -122,46 +152,16 @@
       <w:r>
         <w:rPr>
           <w:rFonts w:ascii="Times New Roman" w:hAnsi="Times New Roman" w:cs="Times New Roman"/>
-          <w:b/>
-          <w:sz w:val="24"/>
-          <w:szCs w:val="24"/>
-          <w:u w:val="single"/>
-        </w:rPr>
-        <w:t>Tasks</w:t>
-      </w:r>
-      <w:r>
-        <w:rPr>
-          <w:rFonts w:ascii="Times New Roman" w:hAnsi="Times New Roman" w:cs="Times New Roman"/>
-          <w:b/>
-          <w:sz w:val="24"/>
-          <w:szCs w:val="24"/>
-          <w:u w:val="single"/>
-        </w:rPr>
-        <w:t>:</w:t>
+          <w:sz w:val="24"/>
+          <w:szCs w:val="24"/>
+        </w:rPr>
+        <w:tab/>
+        <w:t>Daniel Kostecki:</w:t>
       </w:r>
     </w:p>
     <w:p>
       <w:pPr>
-        <w:spacing w:after="0" w:line="480" w:lineRule="auto"/>
-        <w:rPr>
-          <w:rFonts w:ascii="Times New Roman" w:hAnsi="Times New Roman" w:cs="Times New Roman"/>
-          <w:sz w:val="24"/>
-          <w:szCs w:val="24"/>
-        </w:rPr>
-      </w:pPr>
-      <w:r>
-        <w:rPr>
-          <w:rFonts w:ascii="Times New Roman" w:hAnsi="Times New Roman" w:cs="Times New Roman"/>
-          <w:sz w:val="24"/>
-          <w:szCs w:val="24"/>
-        </w:rPr>
-        <w:tab/>
-        <w:t>Daniel Kostecki:</w:t>
-      </w:r>
-    </w:p>
-    <w:p>
-      <w:pPr>
-        <w:pStyle w:val="Prrafodelista"/>
+        <w:pStyle w:val="ListParagraph"/>
         <w:numPr>
           <w:ilvl w:val="0"/>
           <w:numId w:val="1"/>
@@ -210,7 +210,7 @@
     </w:p>
     <w:p>
       <w:pPr>
-        <w:pStyle w:val="Prrafodelista"/>
+        <w:pStyle w:val="ListParagraph"/>
         <w:numPr>
           <w:ilvl w:val="0"/>
           <w:numId w:val="1"/>
@@ -251,7 +251,7 @@
     </w:p>
     <w:p>
       <w:pPr>
-        <w:pStyle w:val="Prrafodelista"/>
+        <w:pStyle w:val="ListParagraph"/>
         <w:numPr>
           <w:ilvl w:val="0"/>
           <w:numId w:val="1"/>
@@ -298,7 +298,7 @@
     </w:p>
     <w:p>
       <w:pPr>
-        <w:pStyle w:val="Prrafodelista"/>
+        <w:pStyle w:val="ListParagraph"/>
         <w:numPr>
           <w:ilvl w:val="0"/>
           <w:numId w:val="1"/>
@@ -321,26 +321,7 @@
     </w:p>
     <w:p>
       <w:pPr>
-        <w:spacing w:after="0" w:line="480" w:lineRule="auto"/>
-        <w:rPr>
-          <w:rFonts w:ascii="Times New Roman" w:hAnsi="Times New Roman" w:cs="Times New Roman"/>
-          <w:sz w:val="24"/>
-          <w:szCs w:val="24"/>
-        </w:rPr>
-      </w:pPr>
-      <w:r>
-        <w:rPr>
-          <w:rFonts w:ascii="Times New Roman" w:hAnsi="Times New Roman" w:cs="Times New Roman"/>
-          <w:sz w:val="24"/>
-          <w:szCs w:val="24"/>
-        </w:rPr>
-        <w:tab/>
-        <w:t>Thi Nguyen:</w:t>
-      </w:r>
-    </w:p>
-    <w:p>
-      <w:pPr>
-        <w:pStyle w:val="Prrafodelista"/>
+        <w:pStyle w:val="ListParagraph"/>
         <w:numPr>
           <w:ilvl w:val="0"/>
           <w:numId w:val="1"/>
@@ -358,12 +339,31 @@
           <w:sz w:val="24"/>
           <w:szCs w:val="24"/>
         </w:rPr>
-        <w:t xml:space="preserve">16-bit implementation of multiplexors using 4x1 mux </w:t>
+        <w:t>Testing program</w:t>
       </w:r>
     </w:p>
     <w:p>
       <w:pPr>
-        <w:pStyle w:val="Prrafodelista"/>
+        <w:spacing w:after="0" w:line="480" w:lineRule="auto"/>
+        <w:rPr>
+          <w:rFonts w:ascii="Times New Roman" w:hAnsi="Times New Roman" w:cs="Times New Roman"/>
+          <w:sz w:val="24"/>
+          <w:szCs w:val="24"/>
+        </w:rPr>
+      </w:pPr>
+      <w:r>
+        <w:rPr>
+          <w:rFonts w:ascii="Times New Roman" w:hAnsi="Times New Roman" w:cs="Times New Roman"/>
+          <w:sz w:val="24"/>
+          <w:szCs w:val="24"/>
+        </w:rPr>
+        <w:tab/>
+        <w:t>Thi Nguyen:</w:t>
+      </w:r>
+    </w:p>
+    <w:p>
+      <w:pPr>
+        <w:pStyle w:val="ListParagraph"/>
         <w:numPr>
           <w:ilvl w:val="0"/>
           <w:numId w:val="1"/>
@@ -375,28 +375,18 @@
           <w:szCs w:val="24"/>
         </w:rPr>
       </w:pPr>
-      <w:proofErr w:type="spellStart"/>
-      <w:r>
-        <w:rPr>
-          <w:rFonts w:ascii="Times New Roman" w:hAnsi="Times New Roman" w:cs="Times New Roman"/>
-          <w:sz w:val="24"/>
-          <w:szCs w:val="24"/>
-        </w:rPr>
-        <w:t>Regfile</w:t>
-      </w:r>
-      <w:proofErr w:type="spellEnd"/>
-      <w:r>
-        <w:rPr>
-          <w:rFonts w:ascii="Times New Roman" w:hAnsi="Times New Roman" w:cs="Times New Roman"/>
-          <w:sz w:val="24"/>
-          <w:szCs w:val="24"/>
-        </w:rPr>
-        <w:t xml:space="preserve"> D-flip-flops</w:t>
+      <w:r>
+        <w:rPr>
+          <w:rFonts w:ascii="Times New Roman" w:hAnsi="Times New Roman" w:cs="Times New Roman"/>
+          <w:sz w:val="24"/>
+          <w:szCs w:val="24"/>
+        </w:rPr>
+        <w:t xml:space="preserve">16-bit implementation of multiplexors using 4x1 mux </w:t>
       </w:r>
     </w:p>
     <w:p>
       <w:pPr>
-        <w:pStyle w:val="Prrafodelista"/>
+        <w:pStyle w:val="ListParagraph"/>
         <w:numPr>
           <w:ilvl w:val="0"/>
           <w:numId w:val="1"/>
@@ -408,18 +398,28 @@
           <w:szCs w:val="24"/>
         </w:rPr>
       </w:pPr>
-      <w:r>
-        <w:rPr>
-          <w:rFonts w:ascii="Times New Roman" w:hAnsi="Times New Roman" w:cs="Times New Roman"/>
-          <w:sz w:val="24"/>
-          <w:szCs w:val="24"/>
-        </w:rPr>
-        <w:t>CPU module</w:t>
+      <w:proofErr w:type="spellStart"/>
+      <w:r>
+        <w:rPr>
+          <w:rFonts w:ascii="Times New Roman" w:hAnsi="Times New Roman" w:cs="Times New Roman"/>
+          <w:sz w:val="24"/>
+          <w:szCs w:val="24"/>
+        </w:rPr>
+        <w:t>Regfile</w:t>
+      </w:r>
+      <w:proofErr w:type="spellEnd"/>
+      <w:r>
+        <w:rPr>
+          <w:rFonts w:ascii="Times New Roman" w:hAnsi="Times New Roman" w:cs="Times New Roman"/>
+          <w:sz w:val="24"/>
+          <w:szCs w:val="24"/>
+        </w:rPr>
+        <w:t xml:space="preserve"> D-flip-flops</w:t>
       </w:r>
     </w:p>
     <w:p>
       <w:pPr>
-        <w:pStyle w:val="Prrafodelista"/>
+        <w:pStyle w:val="ListParagraph"/>
         <w:numPr>
           <w:ilvl w:val="0"/>
           <w:numId w:val="1"/>
@@ -437,12 +437,12 @@
           <w:sz w:val="24"/>
           <w:szCs w:val="24"/>
         </w:rPr>
-        <w:t>Main Control Unit</w:t>
+        <w:t>CPU module</w:t>
       </w:r>
     </w:p>
     <w:p>
       <w:pPr>
-        <w:pStyle w:val="Prrafodelista"/>
+        <w:pStyle w:val="ListParagraph"/>
         <w:numPr>
           <w:ilvl w:val="0"/>
           <w:numId w:val="1"/>
@@ -460,12 +460,12 @@
           <w:sz w:val="24"/>
           <w:szCs w:val="24"/>
         </w:rPr>
-        <w:t>I-type operations for Report 2</w:t>
+        <w:t>Main Control Unit</w:t>
       </w:r>
     </w:p>
     <w:p>
       <w:pPr>
-        <w:pStyle w:val="Prrafodelista"/>
+        <w:pStyle w:val="ListParagraph"/>
         <w:numPr>
           <w:ilvl w:val="0"/>
           <w:numId w:val="1"/>
@@ -483,39 +483,12 @@
           <w:sz w:val="24"/>
           <w:szCs w:val="24"/>
         </w:rPr>
-        <w:t>Testing program</w:t>
+        <w:t>I-type operations for Report 2</w:t>
       </w:r>
     </w:p>
     <w:p>
       <w:pPr>
-        <w:spacing w:after="0" w:line="480" w:lineRule="auto"/>
-        <w:rPr>
-          <w:rFonts w:ascii="Times New Roman" w:hAnsi="Times New Roman" w:cs="Times New Roman"/>
-          <w:sz w:val="24"/>
-          <w:szCs w:val="24"/>
-        </w:rPr>
-      </w:pPr>
-      <w:r>
-        <w:rPr>
-          <w:rFonts w:ascii="Times New Roman" w:hAnsi="Times New Roman" w:cs="Times New Roman"/>
-          <w:sz w:val="24"/>
-          <w:szCs w:val="24"/>
-        </w:rPr>
-        <w:tab/>
-        <w:t>Sonia Leonato Soiras:</w:t>
-      </w:r>
-      <w:r>
-        <w:rPr>
-          <w:rFonts w:ascii="Times New Roman" w:hAnsi="Times New Roman" w:cs="Times New Roman"/>
-          <w:sz w:val="24"/>
-          <w:szCs w:val="24"/>
-        </w:rPr>
-        <w:t xml:space="preserve"> </w:t>
-      </w:r>
-    </w:p>
-    <w:p>
-      <w:pPr>
-        <w:pStyle w:val="Prrafodelista"/>
+        <w:pStyle w:val="ListParagraph"/>
         <w:numPr>
           <w:ilvl w:val="0"/>
           <w:numId w:val="1"/>
@@ -533,12 +506,39 @@
           <w:sz w:val="24"/>
           <w:szCs w:val="24"/>
         </w:rPr>
-        <w:t>ALU conversions to 16-bit</w:t>
+        <w:t>Testing program</w:t>
       </w:r>
     </w:p>
     <w:p>
       <w:pPr>
-        <w:pStyle w:val="Prrafodelista"/>
+        <w:spacing w:after="0" w:line="480" w:lineRule="auto"/>
+        <w:rPr>
+          <w:rFonts w:ascii="Times New Roman" w:hAnsi="Times New Roman" w:cs="Times New Roman"/>
+          <w:sz w:val="24"/>
+          <w:szCs w:val="24"/>
+        </w:rPr>
+      </w:pPr>
+      <w:r>
+        <w:rPr>
+          <w:rFonts w:ascii="Times New Roman" w:hAnsi="Times New Roman" w:cs="Times New Roman"/>
+          <w:sz w:val="24"/>
+          <w:szCs w:val="24"/>
+        </w:rPr>
+        <w:tab/>
+        <w:t>Sonia Leonato Soiras:</w:t>
+      </w:r>
+      <w:r>
+        <w:rPr>
+          <w:rFonts w:ascii="Times New Roman" w:hAnsi="Times New Roman" w:cs="Times New Roman"/>
+          <w:sz w:val="24"/>
+          <w:szCs w:val="24"/>
+        </w:rPr>
+        <w:t xml:space="preserve"> </w:t>
+      </w:r>
+    </w:p>
+    <w:p>
+      <w:pPr>
+        <w:pStyle w:val="ListParagraph"/>
         <w:numPr>
           <w:ilvl w:val="0"/>
           <w:numId w:val="1"/>
@@ -556,28 +556,12 @@
           <w:sz w:val="24"/>
           <w:szCs w:val="24"/>
         </w:rPr>
-        <w:t>Gate level conversions in the ALU (4x1 mux</w:t>
-      </w:r>
-      <w:r>
-        <w:rPr>
-          <w:rFonts w:ascii="Times New Roman" w:hAnsi="Times New Roman" w:cs="Times New Roman"/>
-          <w:sz w:val="24"/>
-          <w:szCs w:val="24"/>
-        </w:rPr>
-        <w:t xml:space="preserve"> and 2x1 mux</w:t>
-      </w:r>
-      <w:r>
-        <w:rPr>
-          <w:rFonts w:ascii="Times New Roman" w:hAnsi="Times New Roman" w:cs="Times New Roman"/>
-          <w:sz w:val="24"/>
-          <w:szCs w:val="24"/>
-        </w:rPr>
-        <w:t>)</w:t>
+        <w:t>ALU conversions to 16-bit</w:t>
       </w:r>
     </w:p>
     <w:p>
       <w:pPr>
-        <w:pStyle w:val="Prrafodelista"/>
+        <w:pStyle w:val="ListParagraph"/>
         <w:numPr>
           <w:ilvl w:val="0"/>
           <w:numId w:val="1"/>
@@ -595,20 +579,28 @@
           <w:sz w:val="24"/>
           <w:szCs w:val="24"/>
         </w:rPr>
-        <w:t>T</w:t>
-      </w:r>
-      <w:r>
-        <w:rPr>
-          <w:rFonts w:ascii="Times New Roman" w:hAnsi="Times New Roman" w:cs="Times New Roman"/>
-          <w:sz w:val="24"/>
-          <w:szCs w:val="24"/>
-        </w:rPr>
-        <w:t>ruth table</w:t>
+        <w:t>Gate level conversions in the ALU (4x1 mux</w:t>
+      </w:r>
+      <w:r>
+        <w:rPr>
+          <w:rFonts w:ascii="Times New Roman" w:hAnsi="Times New Roman" w:cs="Times New Roman"/>
+          <w:sz w:val="24"/>
+          <w:szCs w:val="24"/>
+        </w:rPr>
+        <w:t xml:space="preserve"> and 2x1 mux</w:t>
+      </w:r>
+      <w:r>
+        <w:rPr>
+          <w:rFonts w:ascii="Times New Roman" w:hAnsi="Times New Roman" w:cs="Times New Roman"/>
+          <w:sz w:val="24"/>
+          <w:szCs w:val="24"/>
+        </w:rPr>
+        <w:t>)</w:t>
       </w:r>
     </w:p>
     <w:p>
       <w:pPr>
-        <w:pStyle w:val="Prrafodelista"/>
+        <w:pStyle w:val="ListParagraph"/>
         <w:numPr>
           <w:ilvl w:val="0"/>
           <w:numId w:val="1"/>
@@ -626,12 +618,20 @@
           <w:sz w:val="24"/>
           <w:szCs w:val="24"/>
         </w:rPr>
-        <w:t>Code debugging</w:t>
+        <w:t>T</w:t>
+      </w:r>
+      <w:r>
+        <w:rPr>
+          <w:rFonts w:ascii="Times New Roman" w:hAnsi="Times New Roman" w:cs="Times New Roman"/>
+          <w:sz w:val="24"/>
+          <w:szCs w:val="24"/>
+        </w:rPr>
+        <w:t>ruth table</w:t>
       </w:r>
     </w:p>
     <w:p>
       <w:pPr>
-        <w:pStyle w:val="Prrafodelista"/>
+        <w:pStyle w:val="ListParagraph"/>
         <w:numPr>
           <w:ilvl w:val="0"/>
           <w:numId w:val="1"/>
@@ -649,6 +649,29 @@
           <w:sz w:val="24"/>
           <w:szCs w:val="24"/>
         </w:rPr>
+        <w:t>Code debugging</w:t>
+      </w:r>
+    </w:p>
+    <w:p>
+      <w:pPr>
+        <w:pStyle w:val="ListParagraph"/>
+        <w:numPr>
+          <w:ilvl w:val="0"/>
+          <w:numId w:val="1"/>
+        </w:numPr>
+        <w:spacing w:after="0" w:line="480" w:lineRule="auto"/>
+        <w:rPr>
+          <w:rFonts w:ascii="Times New Roman" w:hAnsi="Times New Roman" w:cs="Times New Roman"/>
+          <w:sz w:val="24"/>
+          <w:szCs w:val="24"/>
+        </w:rPr>
+      </w:pPr>
+      <w:r>
+        <w:rPr>
+          <w:rFonts w:ascii="Times New Roman" w:hAnsi="Times New Roman" w:cs="Times New Roman"/>
+          <w:sz w:val="24"/>
+          <w:szCs w:val="24"/>
+        </w:rPr>
         <w:t>Testing program</w:t>
       </w:r>
     </w:p>
@@ -980,7 +1003,7 @@
     </w:p>
     <w:tbl>
       <w:tblPr>
-        <w:tblStyle w:val="Tablaconcuadrcula"/>
+        <w:tblStyle w:val="TableGrid"/>
         <w:tblpPr w:leftFromText="180" w:rightFromText="180" w:vertAnchor="text" w:horzAnchor="page" w:tblpX="7033" w:tblpY="412"/>
         <w:tblW w:w="0" w:type="auto"/>
         <w:tblLook w:val="04A0" w:firstRow="1" w:lastRow="0" w:firstColumn="1" w:lastColumn="0" w:noHBand="0" w:noVBand="1"/>
@@ -1194,7 +1217,7 @@
     </w:tbl>
     <w:tbl>
       <w:tblPr>
-        <w:tblStyle w:val="Tablaconcuadrcula"/>
+        <w:tblStyle w:val="TableGrid"/>
         <w:tblpPr w:leftFromText="180" w:rightFromText="180" w:vertAnchor="text" w:horzAnchor="margin" w:tblpY="396"/>
         <w:tblW w:w="0" w:type="auto"/>
         <w:tblLook w:val="04A0" w:firstRow="1" w:lastRow="0" w:firstColumn="1" w:lastColumn="0" w:noHBand="0" w:noVBand="1"/>
@@ -1596,26 +1619,10 @@
           <w:sz w:val="24"/>
           <w:szCs w:val="24"/>
         </w:rPr>
-        <w:t xml:space="preserve"> being destination) but this is followed by an 8-bit value or address. For our current implementation, this will always be a value, as we have only implemented the </w:t>
-      </w:r>
-      <w:proofErr w:type="spellStart"/>
-      <w:r>
-        <w:rPr>
-          <w:rFonts w:ascii="Times New Roman" w:hAnsi="Times New Roman" w:cs="Times New Roman"/>
-          <w:sz w:val="24"/>
-          <w:szCs w:val="24"/>
-        </w:rPr>
-        <w:t>addi</w:t>
-      </w:r>
-      <w:proofErr w:type="spellEnd"/>
-      <w:r>
-        <w:rPr>
-          <w:rFonts w:ascii="Times New Roman" w:hAnsi="Times New Roman" w:cs="Times New Roman"/>
-          <w:sz w:val="24"/>
-          <w:szCs w:val="24"/>
-        </w:rPr>
-        <w:t xml:space="preserve"> instruction presently. </w:t>
-      </w:r>
+        <w:t xml:space="preserve"> being destination) but this is followed by an 8-bit value or address. </w:t>
+      </w:r>
+      <w:bookmarkStart w:id="0" w:name="_GoBack"/>
+      <w:bookmarkEnd w:id="0"/>
     </w:p>
     <w:p>
       <w:pPr>
@@ -1656,7 +1663,6 @@
           <w:szCs w:val="24"/>
           <w:u w:val="single"/>
         </w:rPr>
-        <w:lastRenderedPageBreak/>
         <w:t>Logic Diagrams/Truth Tables</w:t>
       </w:r>
       <w:r>
@@ -1684,7 +1690,7 @@
     </w:p>
     <w:tbl>
       <w:tblPr>
-        <w:tblStyle w:val="Tablaconcuadrcula"/>
+        <w:tblStyle w:val="TableGrid"/>
         <w:tblW w:w="8151" w:type="dxa"/>
         <w:tblLook w:val="04A0" w:firstRow="1" w:lastRow="0" w:firstColumn="1" w:lastColumn="0" w:noHBand="0" w:noVBand="1"/>
       </w:tblPr>
@@ -1728,6 +1734,7 @@
                 <w:szCs w:val="24"/>
                 <w:lang w:eastAsia="es-ES"/>
               </w:rPr>
+              <w:lastRenderedPageBreak/>
               <w:t>Instr</w:t>
             </w:r>
             <w:proofErr w:type="spellEnd"/>
@@ -4116,8 +4123,6 @@
               </w:rPr>
               <w:t>110</w:t>
             </w:r>
-            <w:bookmarkStart w:id="0" w:name="_GoBack"/>
-            <w:bookmarkEnd w:id="0"/>
           </w:p>
         </w:tc>
       </w:tr>
@@ -4377,6 +4382,69 @@
           <w:lang w:eastAsia="es-ES"/>
         </w:rPr>
       </w:pPr>
+      <w:r>
+        <w:rPr>
+          <w:rFonts w:ascii="Times New Roman" w:hAnsi="Times New Roman" w:cs="Times New Roman"/>
+          <w:noProof/>
+          <w:sz w:val="24"/>
+          <w:szCs w:val="24"/>
+        </w:rPr>
+        <w:drawing>
+          <wp:anchor distT="0" distB="0" distL="114300" distR="114300" simplePos="0" relativeHeight="251658240" behindDoc="0" locked="0" layoutInCell="1" allowOverlap="1">
+            <wp:simplePos x="0" y="0"/>
+            <wp:positionH relativeFrom="column">
+              <wp:posOffset>-524510</wp:posOffset>
+            </wp:positionH>
+            <wp:positionV relativeFrom="paragraph">
+              <wp:posOffset>406400</wp:posOffset>
+            </wp:positionV>
+            <wp:extent cx="6800215" cy="3390900"/>
+            <wp:effectExtent l="0" t="0" r="635" b="0"/>
+            <wp:wrapSquare wrapText="bothSides"/>
+            <wp:docPr id="1" name="Picture 1"/>
+            <wp:cNvGraphicFramePr>
+              <a:graphicFrameLocks xmlns:a="http://schemas.openxmlformats.org/drawingml/2006/main" noChangeAspect="1"/>
+            </wp:cNvGraphicFramePr>
+            <a:graphic xmlns:a="http://schemas.openxmlformats.org/drawingml/2006/main">
+              <a:graphicData uri="http://schemas.openxmlformats.org/drawingml/2006/picture">
+                <pic:pic xmlns:pic="http://schemas.openxmlformats.org/drawingml/2006/picture">
+                  <pic:nvPicPr>
+                    <pic:cNvPr id="1" name="WorkingDiagram2.png"/>
+                    <pic:cNvPicPr/>
+                  </pic:nvPicPr>
+                  <pic:blipFill>
+                    <a:blip r:embed="rId5">
+                      <a:extLst>
+                        <a:ext uri="{28A0092B-C50C-407E-A947-70E740481C1C}">
+                          <a14:useLocalDpi xmlns:a14="http://schemas.microsoft.com/office/drawing/2010/main" val="0"/>
+                        </a:ext>
+                      </a:extLst>
+                    </a:blip>
+                    <a:stretch>
+                      <a:fillRect/>
+                    </a:stretch>
+                  </pic:blipFill>
+                  <pic:spPr>
+                    <a:xfrm>
+                      <a:off x="0" y="0"/>
+                      <a:ext cx="6800215" cy="3390900"/>
+                    </a:xfrm>
+                    <a:prstGeom prst="rect">
+                      <a:avLst/>
+                    </a:prstGeom>
+                  </pic:spPr>
+                </pic:pic>
+              </a:graphicData>
+            </a:graphic>
+            <wp14:sizeRelH relativeFrom="margin">
+              <wp14:pctWidth>0</wp14:pctWidth>
+            </wp14:sizeRelH>
+            <wp14:sizeRelV relativeFrom="margin">
+              <wp14:pctHeight>0</wp14:pctHeight>
+            </wp14:sizeRelV>
+          </wp:anchor>
+        </w:drawing>
+      </w:r>
     </w:p>
     <w:p>
       <w:pPr>
@@ -4391,42 +4459,6 @@
           <w:lang w:eastAsia="es-ES"/>
         </w:rPr>
       </w:pPr>
-    </w:p>
-    <w:p>
-      <w:pPr>
-        <w:spacing w:before="100" w:beforeAutospacing="1" w:after="100" w:afterAutospacing="1" w:line="240" w:lineRule="auto"/>
-        <w:jc w:val="center"/>
-        <w:rPr>
-          <w:rFonts w:eastAsia="Times New Roman" w:cstheme="minorHAnsi"/>
-          <w:b/>
-          <w:color w:val="000000"/>
-          <w:sz w:val="24"/>
-          <w:szCs w:val="24"/>
-          <w:lang w:eastAsia="es-ES"/>
-        </w:rPr>
-      </w:pPr>
-      <w:r>
-        <w:rPr>
-          <w:rFonts w:eastAsia="Times New Roman" w:cstheme="minorHAnsi"/>
-          <w:b/>
-          <w:color w:val="000000"/>
-          <w:sz w:val="24"/>
-          <w:szCs w:val="24"/>
-          <w:lang w:eastAsia="es-ES"/>
-        </w:rPr>
-        <w:t xml:space="preserve">*** </w:t>
-      </w:r>
-      <w:r>
-        <w:rPr>
-          <w:rFonts w:eastAsia="Times New Roman" w:cstheme="minorHAnsi"/>
-          <w:b/>
-          <w:color w:val="000000"/>
-          <w:sz w:val="24"/>
-          <w:szCs w:val="24"/>
-          <w:lang w:eastAsia="es-ES"/>
-        </w:rPr>
-        <w:t>Missing logic diagram ***</w:t>
-      </w:r>
     </w:p>
     <w:p>
       <w:pPr>
@@ -5098,13 +5130,13 @@
     <w:name w:val="Normal"/>
     <w:qFormat/>
   </w:style>
-  <w:style w:type="character" w:default="1" w:styleId="Fuentedeprrafopredeter">
+  <w:style w:type="character" w:default="1" w:styleId="DefaultParagraphFont">
     <w:name w:val="Default Paragraph Font"/>
     <w:uiPriority w:val="1"/>
     <w:semiHidden/>
     <w:unhideWhenUsed/>
   </w:style>
-  <w:style w:type="table" w:default="1" w:styleId="Tablanormal">
+  <w:style w:type="table" w:default="1" w:styleId="TableNormal">
     <w:name w:val="Normal Table"/>
     <w:uiPriority w:val="99"/>
     <w:semiHidden/>
@@ -5119,13 +5151,13 @@
       </w:tblCellMar>
     </w:tblPr>
   </w:style>
-  <w:style w:type="numbering" w:default="1" w:styleId="Sinlista">
+  <w:style w:type="numbering" w:default="1" w:styleId="NoList">
     <w:name w:val="No List"/>
     <w:uiPriority w:val="99"/>
     <w:semiHidden/>
     <w:unhideWhenUsed/>
   </w:style>
-  <w:style w:type="paragraph" w:styleId="Prrafodelista">
+  <w:style w:type="paragraph" w:styleId="ListParagraph">
     <w:name w:val="List Paragraph"/>
     <w:basedOn w:val="Normal"/>
     <w:uiPriority w:val="34"/>
@@ -5136,9 +5168,9 @@
       <w:contextualSpacing/>
     </w:pPr>
   </w:style>
-  <w:style w:type="table" w:styleId="Tablaconcuadrcula">
+  <w:style w:type="table" w:styleId="TableGrid">
     <w:name w:val="Table Grid"/>
-    <w:basedOn w:val="Tablanormal"/>
+    <w:basedOn w:val="TableNormal"/>
     <w:uiPriority w:val="39"/>
     <w:rsid w:val="008C7393"/>
     <w:pPr>

</xml_diff>

<commit_message>
Deleted empty page in doc
</commit_message>
<xml_diff>
--- a/Report2.docx
+++ b/Report2.docx
@@ -61,7 +61,7 @@
           <w:sz w:val="24"/>
           <w:szCs w:val="24"/>
         </w:rPr>
-        <w:t xml:space="preserve">Daniel Kostecki, </w:t>
+        <w:t xml:space="preserve">Daniel </w:t>
       </w:r>
       <w:proofErr w:type="spellStart"/>
       <w:r>
@@ -70,7 +70,7 @@
           <w:sz w:val="24"/>
           <w:szCs w:val="24"/>
         </w:rPr>
-        <w:t>Thi</w:t>
+        <w:t>Kostecki</w:t>
       </w:r>
       <w:proofErr w:type="spellEnd"/>
       <w:r>
@@ -79,7 +79,7 @@
           <w:sz w:val="24"/>
           <w:szCs w:val="24"/>
         </w:rPr>
-        <w:t xml:space="preserve"> Nguyen, and Sonia </w:t>
+        <w:t xml:space="preserve">, Thi Nguyen, and Sonia </w:t>
       </w:r>
       <w:proofErr w:type="spellStart"/>
       <w:r>
@@ -4380,7 +4380,6 @@
           <w:lang w:eastAsia="es-ES"/>
         </w:rPr>
       </w:pPr>
-      <w:bookmarkStart w:id="0" w:name="_GoBack"/>
       <w:r>
         <w:rPr>
           <w:rFonts w:ascii="Times New Roman" w:hAnsi="Times New Roman" w:cs="Times New Roman"/>
@@ -4444,7 +4443,6 @@
           </wp:anchor>
         </w:drawing>
       </w:r>
-      <w:bookmarkEnd w:id="0"/>
     </w:p>
     <w:p>
       <w:pPr>
@@ -4567,7 +4565,25 @@
           <w:szCs w:val="24"/>
         </w:rPr>
         <w:tab/>
-        <w:t xml:space="preserve">By: Daniel Kostecki, Sonia </w:t>
+        <w:t xml:space="preserve">By: Daniel </w:t>
+      </w:r>
+      <w:proofErr w:type="spellStart"/>
+      <w:r>
+        <w:rPr>
+          <w:rFonts w:ascii="Courier New" w:hAnsi="Courier New" w:cs="Courier New"/>
+          <w:sz w:val="24"/>
+          <w:szCs w:val="24"/>
+        </w:rPr>
+        <w:t>Kostecki</w:t>
+      </w:r>
+      <w:proofErr w:type="spellEnd"/>
+      <w:r>
+        <w:rPr>
+          <w:rFonts w:ascii="Courier New" w:hAnsi="Courier New" w:cs="Courier New"/>
+          <w:sz w:val="24"/>
+          <w:szCs w:val="24"/>
+        </w:rPr>
+        <w:t xml:space="preserve">, Sonia </w:t>
       </w:r>
       <w:proofErr w:type="spellStart"/>
       <w:r>
@@ -4585,25 +4601,7 @@
           <w:sz w:val="24"/>
           <w:szCs w:val="24"/>
         </w:rPr>
-        <w:t xml:space="preserve">, </w:t>
-      </w:r>
-      <w:proofErr w:type="spellStart"/>
-      <w:r>
-        <w:rPr>
-          <w:rFonts w:ascii="Courier New" w:hAnsi="Courier New" w:cs="Courier New"/>
-          <w:sz w:val="24"/>
-          <w:szCs w:val="24"/>
-        </w:rPr>
-        <w:t>Thi</w:t>
-      </w:r>
-      <w:proofErr w:type="spellEnd"/>
-      <w:r>
-        <w:rPr>
-          <w:rFonts w:ascii="Courier New" w:hAnsi="Courier New" w:cs="Courier New"/>
-          <w:sz w:val="24"/>
-          <w:szCs w:val="24"/>
-        </w:rPr>
-        <w:t xml:space="preserve"> Nguyen</w:t>
+        <w:t>, Thi Nguyen</w:t>
       </w:r>
     </w:p>
     <w:p>
@@ -16941,42 +16939,6 @@
         <w:t>endmodule</w:t>
       </w:r>
       <w:proofErr w:type="spellEnd"/>
-    </w:p>
-    <w:p>
-      <w:pPr>
-        <w:spacing w:after="0" w:line="240" w:lineRule="auto"/>
-        <w:rPr>
-          <w:rFonts w:ascii="Times New Roman" w:hAnsi="Times New Roman" w:cs="Times New Roman"/>
-          <w:b/>
-          <w:sz w:val="24"/>
-          <w:szCs w:val="24"/>
-          <w:u w:val="single"/>
-        </w:rPr>
-      </w:pPr>
-    </w:p>
-    <w:p>
-      <w:pPr>
-        <w:spacing w:after="0" w:line="240" w:lineRule="auto"/>
-        <w:rPr>
-          <w:rFonts w:ascii="Times New Roman" w:hAnsi="Times New Roman" w:cs="Times New Roman"/>
-          <w:b/>
-          <w:sz w:val="24"/>
-          <w:szCs w:val="24"/>
-          <w:u w:val="single"/>
-        </w:rPr>
-      </w:pPr>
-    </w:p>
-    <w:p>
-      <w:pPr>
-        <w:spacing w:after="0" w:line="240" w:lineRule="auto"/>
-        <w:rPr>
-          <w:rFonts w:ascii="Times New Roman" w:hAnsi="Times New Roman" w:cs="Times New Roman"/>
-          <w:b/>
-          <w:sz w:val="24"/>
-          <w:szCs w:val="24"/>
-          <w:u w:val="single"/>
-        </w:rPr>
-      </w:pPr>
     </w:p>
     <w:p>
       <w:pPr>
@@ -17382,6 +17344,8 @@
           <w:szCs w:val="24"/>
         </w:rPr>
       </w:pPr>
+      <w:bookmarkStart w:id="0" w:name="_GoBack"/>
+      <w:bookmarkEnd w:id="0"/>
     </w:p>
     <w:sectPr>
       <w:pgSz w:w="12240" w:h="15840"/>

</xml_diff>